<commit_message>
updated logos and preface, used second cover instead of first (so twice) for now
</commit_message>
<xml_diff>
--- a/2016_Proceedings_ISMIR/external/04_Logos.docx
+++ b/2016_Proceedings_ISMIR/external/04_Logos.docx
@@ -214,12 +214,12 @@
             <wp:extent cx="3581400" cy="1981200"/>
             <wp:effectExtent b="0" l="0" r="0" t="0"/>
             <wp:wrapTopAndBottom distB="114300" distT="114300"/>
-            <wp:docPr descr="1500x500" id="3" name="image19.png"/>
-            <a:graphic>
-              <a:graphicData uri="http://schemas.openxmlformats.org/drawingml/2006/picture">
-                <pic:pic>
-                  <pic:nvPicPr>
-                    <pic:cNvPr descr="1500x500" id="0" name="image19.png"/>
+            <wp:docPr descr="1500x500" id="3" name="image09.png"/>
+            <a:graphic>
+              <a:graphicData uri="http://schemas.openxmlformats.org/drawingml/2006/picture">
+                <pic:pic>
+                  <pic:nvPicPr>
+                    <pic:cNvPr descr="1500x500" id="0" name="image09.png"/>
                     <pic:cNvPicPr preferRelativeResize="0"/>
                   </pic:nvPicPr>
                   <pic:blipFill>
@@ -256,12 +256,12 @@
             <wp:extent cx="5943600" cy="1104900"/>
             <wp:effectExtent b="0" l="0" r="0" t="0"/>
             <wp:wrapTopAndBottom distB="114300" distT="114300"/>
-            <wp:docPr descr="1280px-ColumbiaU_Wordmarklogo.svg.png" id="5" name="image21.png"/>
-            <a:graphic>
-              <a:graphicData uri="http://schemas.openxmlformats.org/drawingml/2006/picture">
-                <pic:pic>
-                  <pic:nvPicPr>
-                    <pic:cNvPr descr="1280px-ColumbiaU_Wordmarklogo.svg.png" id="0" name="image21.png"/>
+            <wp:docPr descr="1280px-ColumbiaU_Wordmarklogo.svg.png" id="5" name="image12.png"/>
+            <a:graphic>
+              <a:graphicData uri="http://schemas.openxmlformats.org/drawingml/2006/picture">
+                <pic:pic>
+                  <pic:nvPicPr>
+                    <pic:cNvPr descr="1280px-ColumbiaU_Wordmarklogo.svg.png" id="0" name="image12.png"/>
                     <pic:cNvPicPr preferRelativeResize="0"/>
                   </pic:nvPicPr>
                   <pic:blipFill>
@@ -319,11 +319,22 @@
     </w:p>
     <w:p>
       <w:pPr>
+        <w:contextualSpacing w:val="0"/>
+        <w:jc w:val="center"/>
+      </w:pPr>
+      <w:r>
+        <w:rPr>
+          <w:rtl w:val="0"/>
+        </w:rPr>
+      </w:r>
+    </w:p>
+    <w:p>
+      <w:pPr>
         <w:pStyle w:val="Heading1"/>
         <w:contextualSpacing w:val="0"/>
         <w:jc w:val="center"/>
       </w:pPr>
-      <w:bookmarkStart w:colFirst="0" w:colLast="0" w:name="h.c2h9skjq7jzd" w:id="4"/>
+      <w:bookmarkStart w:colFirst="0" w:colLast="0" w:name="h.rpryouxkyl8c" w:id="4"/>
       <w:bookmarkEnd w:id="4"/>
       <w:r>
         <w:rPr>
@@ -341,12 +352,32 @@
           <w:rtl w:val="0"/>
         </w:rPr>
       </w:r>
-      <w:r>
-        <w:drawing>
-          <wp:anchor allowOverlap="1" behindDoc="0" distB="114300" distT="114300" distL="114300" distR="114300" hidden="0" layoutInCell="0" locked="0" relativeHeight="0" simplePos="0">
-            <wp:simplePos x="0" y="0"/>
-            <wp:positionH relativeFrom="margin">
-              <wp:posOffset>-190499</wp:posOffset>
+    </w:p>
+    <w:p>
+      <w:pPr>
+        <w:contextualSpacing w:val="0"/>
+      </w:pPr>
+      <w:r>
+        <w:rPr>
+          <w:rtl w:val="0"/>
+        </w:rPr>
+      </w:r>
+    </w:p>
+    <w:p>
+      <w:pPr>
+        <w:contextualSpacing w:val="0"/>
+      </w:pPr>
+      <w:r>
+        <w:rPr>
+          <w:rtl w:val="0"/>
+        </w:rPr>
+      </w:r>
+      <w:r>
+        <w:drawing>
+          <wp:anchor allowOverlap="1" behindDoc="0" distB="114300" distT="114300" distL="114300" distR="114300" hidden="0" layoutInCell="0" locked="0" relativeHeight="0" simplePos="0">
+            <wp:simplePos x="0" y="0"/>
+            <wp:positionH relativeFrom="margin">
+              <wp:posOffset>-114299</wp:posOffset>
             </wp:positionH>
             <wp:positionV relativeFrom="paragraph">
               <wp:posOffset>114300</wp:posOffset>
@@ -393,35 +424,25 @@
           <w:rtl w:val="0"/>
         </w:rPr>
       </w:r>
-    </w:p>
-    <w:p>
-      <w:pPr>
-        <w:contextualSpacing w:val="0"/>
-      </w:pPr>
-      <w:r>
-        <w:rPr>
-          <w:rtl w:val="0"/>
-        </w:rPr>
-      </w:r>
-      <w:r>
-        <w:drawing>
-          <wp:anchor allowOverlap="1" behindDoc="0" distB="114300" distT="114300" distL="114300" distR="114300" hidden="0" layoutInCell="0" locked="0" relativeHeight="0" simplePos="0">
-            <wp:simplePos x="0" y="0"/>
-            <wp:positionH relativeFrom="margin">
-              <wp:posOffset>2714625</wp:posOffset>
-            </wp:positionH>
-            <wp:positionV relativeFrom="paragraph">
-              <wp:posOffset>4763</wp:posOffset>
+      <w:r>
+        <w:drawing>
+          <wp:anchor allowOverlap="1" behindDoc="0" distB="114300" distT="114300" distL="114300" distR="114300" hidden="0" layoutInCell="0" locked="0" relativeHeight="0" simplePos="0">
+            <wp:simplePos x="0" y="0"/>
+            <wp:positionH relativeFrom="margin">
+              <wp:posOffset>3352800</wp:posOffset>
+            </wp:positionH>
+            <wp:positionV relativeFrom="paragraph">
+              <wp:posOffset>161925</wp:posOffset>
             </wp:positionV>
             <wp:extent cx="2476500" cy="285750"/>
             <wp:effectExtent b="0" l="0" r="0" t="0"/>
             <wp:wrapSquare wrapText="bothSides" distB="114300" distT="114300" distL="114300" distR="114300"/>
-            <wp:docPr id="8" name="image24.png"/>
-            <a:graphic>
-              <a:graphicData uri="http://schemas.openxmlformats.org/drawingml/2006/picture">
-                <pic:pic>
-                  <pic:nvPicPr>
-                    <pic:cNvPr id="0" name="image24.png"/>
+            <wp:docPr id="8" name="image17.png"/>
+            <a:graphic>
+              <a:graphicData uri="http://schemas.openxmlformats.org/drawingml/2006/picture">
+                <pic:pic>
+                  <pic:nvPicPr>
+                    <pic:cNvPr id="0" name="image17.png"/>
                     <pic:cNvPicPr preferRelativeResize="0"/>
                   </pic:nvPicPr>
                   <pic:blipFill>
@@ -475,15 +496,35 @@
           <w:rtl w:val="0"/>
         </w:rPr>
       </w:r>
-      <w:r>
-        <w:drawing>
-          <wp:anchor allowOverlap="1" behindDoc="0" distB="114300" distT="114300" distL="114300" distR="114300" hidden="0" layoutInCell="0" locked="0" relativeHeight="0" simplePos="0">
-            <wp:simplePos x="0" y="0"/>
-            <wp:positionH relativeFrom="margin">
-              <wp:posOffset>2714625</wp:posOffset>
-            </wp:positionH>
-            <wp:positionV relativeFrom="paragraph">
-              <wp:posOffset>138113</wp:posOffset>
+    </w:p>
+    <w:p>
+      <w:pPr>
+        <w:contextualSpacing w:val="0"/>
+      </w:pPr>
+      <w:r>
+        <w:rPr>
+          <w:rtl w:val="0"/>
+        </w:rPr>
+      </w:r>
+    </w:p>
+    <w:p>
+      <w:pPr>
+        <w:contextualSpacing w:val="0"/>
+      </w:pPr>
+      <w:r>
+        <w:rPr>
+          <w:rtl w:val="0"/>
+        </w:rPr>
+      </w:r>
+      <w:r>
+        <w:drawing>
+          <wp:anchor allowOverlap="1" behindDoc="0" distB="114300" distT="114300" distL="114300" distR="114300" hidden="0" layoutInCell="0" locked="0" relativeHeight="0" simplePos="0">
+            <wp:simplePos x="0" y="0"/>
+            <wp:positionH relativeFrom="margin">
+              <wp:posOffset>3352800</wp:posOffset>
+            </wp:positionH>
+            <wp:positionV relativeFrom="paragraph">
+              <wp:posOffset>180975</wp:posOffset>
             </wp:positionV>
             <wp:extent cx="2476500" cy="1095375"/>
             <wp:effectExtent b="0" l="0" r="0" t="0"/>
@@ -527,25 +568,35 @@
           <w:rtl w:val="0"/>
         </w:rPr>
       </w:r>
-      <w:r>
-        <w:drawing>
-          <wp:anchor allowOverlap="1" behindDoc="0" distB="114300" distT="114300" distL="114300" distR="114300" hidden="0" layoutInCell="0" locked="0" relativeHeight="0" simplePos="0">
-            <wp:simplePos x="0" y="0"/>
-            <wp:positionH relativeFrom="margin">
-              <wp:posOffset>-190499</wp:posOffset>
-            </wp:positionH>
-            <wp:positionV relativeFrom="paragraph">
-              <wp:posOffset>104775</wp:posOffset>
+    </w:p>
+    <w:p>
+      <w:pPr>
+        <w:contextualSpacing w:val="0"/>
+      </w:pPr>
+      <w:r>
+        <w:rPr>
+          <w:rtl w:val="0"/>
+        </w:rPr>
+      </w:r>
+      <w:r>
+        <w:drawing>
+          <wp:anchor allowOverlap="1" behindDoc="0" distB="114300" distT="114300" distL="114300" distR="114300" hidden="0" layoutInCell="0" locked="0" relativeHeight="0" simplePos="0">
+            <wp:simplePos x="0" y="0"/>
+            <wp:positionH relativeFrom="margin">
+              <wp:posOffset>-114299</wp:posOffset>
+            </wp:positionH>
+            <wp:positionV relativeFrom="paragraph">
+              <wp:posOffset>133350</wp:posOffset>
             </wp:positionV>
             <wp:extent cx="2476500" cy="781050"/>
             <wp:effectExtent b="0" l="0" r="0" t="0"/>
             <wp:wrapSquare wrapText="bothSides" distB="114300" distT="114300" distL="114300" distR="114300"/>
-            <wp:docPr id="1" name="image05.png"/>
-            <a:graphic>
-              <a:graphicData uri="http://schemas.openxmlformats.org/drawingml/2006/picture">
-                <pic:pic>
-                  <pic:nvPicPr>
-                    <pic:cNvPr id="0" name="image05.png"/>
+            <wp:docPr id="1" name="image04.png"/>
+            <a:graphic>
+              <a:graphicData uri="http://schemas.openxmlformats.org/drawingml/2006/picture">
+                <pic:pic>
+                  <pic:nvPicPr>
+                    <pic:cNvPr id="0" name="image04.png"/>
                     <pic:cNvPicPr preferRelativeResize="0"/>
                   </pic:nvPicPr>
                   <pic:blipFill>
@@ -568,26 +619,6 @@
             </a:graphic>
           </wp:anchor>
         </w:drawing>
-      </w:r>
-    </w:p>
-    <w:p>
-      <w:pPr>
-        <w:contextualSpacing w:val="0"/>
-      </w:pPr>
-      <w:r>
-        <w:rPr>
-          <w:rtl w:val="0"/>
-        </w:rPr>
-      </w:r>
-    </w:p>
-    <w:p>
-      <w:pPr>
-        <w:contextualSpacing w:val="0"/>
-      </w:pPr>
-      <w:r>
-        <w:rPr>
-          <w:rtl w:val="0"/>
-        </w:rPr>
       </w:r>
     </w:p>
     <w:p>
@@ -612,15 +643,28 @@
           <w:rtl w:val="0"/>
         </w:rPr>
       </w:r>
-      <w:r>
-        <w:drawing>
-          <wp:anchor allowOverlap="1" behindDoc="0" distB="114300" distT="114300" distL="114300" distR="114300" hidden="0" layoutInCell="0" locked="0" relativeHeight="0" simplePos="0">
-            <wp:simplePos x="0" y="0"/>
-            <wp:positionH relativeFrom="margin">
-              <wp:posOffset>2824163</wp:posOffset>
-            </wp:positionH>
-            <wp:positionV relativeFrom="paragraph">
-              <wp:posOffset>285750</wp:posOffset>
+    </w:p>
+    <w:p>
+      <w:pPr>
+        <w:pStyle w:val="Heading1"/>
+        <w:contextualSpacing w:val="0"/>
+      </w:pPr>
+      <w:bookmarkStart w:colFirst="0" w:colLast="0" w:name="h.4dlcb5ggw2va" w:id="6"/>
+      <w:bookmarkEnd w:id="6"/>
+      <w:r>
+        <w:rPr>
+          <w:rtl w:val="0"/>
+        </w:rPr>
+      </w:r>
+      <w:r>
+        <w:drawing>
+          <wp:anchor allowOverlap="1" behindDoc="0" distB="114300" distT="114300" distL="114300" distR="114300" hidden="0" layoutInCell="0" locked="0" relativeHeight="0" simplePos="0">
+            <wp:simplePos x="0" y="0"/>
+            <wp:positionH relativeFrom="margin">
+              <wp:posOffset>3462338</wp:posOffset>
+            </wp:positionH>
+            <wp:positionV relativeFrom="paragraph">
+              <wp:posOffset>276225</wp:posOffset>
             </wp:positionV>
             <wp:extent cx="2257425" cy="1647825"/>
             <wp:effectExtent b="0" l="0" r="0" t="0"/>
@@ -654,15 +698,28 @@
           </wp:anchor>
         </w:drawing>
       </w:r>
-      <w:r>
-        <w:drawing>
-          <wp:anchor allowOverlap="1" behindDoc="0" distB="114300" distT="114300" distL="114300" distR="114300" hidden="0" layoutInCell="0" locked="0" relativeHeight="0" simplePos="0">
-            <wp:simplePos x="0" y="0"/>
-            <wp:positionH relativeFrom="margin">
-              <wp:posOffset>-190499</wp:posOffset>
-            </wp:positionH>
-            <wp:positionV relativeFrom="paragraph">
-              <wp:posOffset>495300</wp:posOffset>
+    </w:p>
+    <w:p>
+      <w:pPr>
+        <w:pStyle w:val="Heading1"/>
+        <w:contextualSpacing w:val="0"/>
+      </w:pPr>
+      <w:bookmarkStart w:colFirst="0" w:colLast="0" w:name="h.vj675pwgvmok" w:id="7"/>
+      <w:bookmarkEnd w:id="7"/>
+      <w:r>
+        <w:rPr>
+          <w:rtl w:val="0"/>
+        </w:rPr>
+      </w:r>
+      <w:r>
+        <w:drawing>
+          <wp:anchor allowOverlap="1" behindDoc="0" distB="114300" distT="114300" distL="114300" distR="114300" hidden="0" layoutInCell="0" locked="0" relativeHeight="0" simplePos="0">
+            <wp:simplePos x="0" y="0"/>
+            <wp:positionH relativeFrom="margin">
+              <wp:posOffset>-114299</wp:posOffset>
+            </wp:positionH>
+            <wp:positionV relativeFrom="paragraph">
+              <wp:posOffset>333375</wp:posOffset>
             </wp:positionV>
             <wp:extent cx="2476500" cy="342900"/>
             <wp:effectExtent b="0" l="0" r="0" t="0"/>
@@ -702,8 +759,8 @@
         <w:pStyle w:val="Heading1"/>
         <w:contextualSpacing w:val="0"/>
       </w:pPr>
-      <w:bookmarkStart w:colFirst="0" w:colLast="0" w:name="h.4dlcb5ggw2va" w:id="6"/>
-      <w:bookmarkEnd w:id="6"/>
+      <w:bookmarkStart w:colFirst="0" w:colLast="0" w:name="h.wjydqg4kbl2p" w:id="8"/>
+      <w:bookmarkEnd w:id="8"/>
       <w:r>
         <w:rPr>
           <w:rtl w:val="0"/>
@@ -715,22 +772,22 @@
         <w:pStyle w:val="Heading1"/>
         <w:contextualSpacing w:val="0"/>
       </w:pPr>
-      <w:bookmarkStart w:colFirst="0" w:colLast="0" w:name="h.vj675pwgvmok" w:id="7"/>
-      <w:bookmarkEnd w:id="7"/>
-      <w:r>
-        <w:rPr>
-          <w:rtl w:val="0"/>
-        </w:rPr>
-      </w:r>
-      <w:r>
-        <w:drawing>
-          <wp:anchor allowOverlap="1" behindDoc="0" distB="114300" distT="114300" distL="114300" distR="114300" hidden="0" layoutInCell="0" locked="0" relativeHeight="0" simplePos="0">
-            <wp:simplePos x="0" y="0"/>
-            <wp:positionH relativeFrom="margin">
-              <wp:posOffset>2905125</wp:posOffset>
-            </wp:positionH>
-            <wp:positionV relativeFrom="paragraph">
-              <wp:posOffset>361950</wp:posOffset>
+      <w:bookmarkStart w:colFirst="0" w:colLast="0" w:name="h.6pppekv9dt31" w:id="9"/>
+      <w:bookmarkEnd w:id="9"/>
+      <w:r>
+        <w:rPr>
+          <w:rtl w:val="0"/>
+        </w:rPr>
+      </w:r>
+      <w:r>
+        <w:drawing>
+          <wp:anchor allowOverlap="1" behindDoc="0" distB="114300" distT="114300" distL="114300" distR="114300" hidden="0" layoutInCell="0" locked="0" relativeHeight="0" simplePos="0">
+            <wp:simplePos x="0" y="0"/>
+            <wp:positionH relativeFrom="margin">
+              <wp:posOffset>3248025</wp:posOffset>
+            </wp:positionH>
+            <wp:positionV relativeFrom="paragraph">
+              <wp:posOffset>571500</wp:posOffset>
             </wp:positionV>
             <wp:extent cx="2476500" cy="571500"/>
             <wp:effectExtent b="0" l="0" r="0" t="0"/>
@@ -769,10 +826,10 @@
           <wp:anchor allowOverlap="1" behindDoc="0" distB="114300" distT="114300" distL="114300" distR="114300" hidden="0" layoutInCell="0" locked="0" relativeHeight="0" simplePos="0">
             <wp:simplePos x="0" y="0"/>
             <wp:positionH relativeFrom="margin">
-              <wp:posOffset>-190499</wp:posOffset>
-            </wp:positionH>
-            <wp:positionV relativeFrom="paragraph">
-              <wp:posOffset>271463</wp:posOffset>
+              <wp:posOffset>-114299</wp:posOffset>
+            </wp:positionH>
+            <wp:positionV relativeFrom="paragraph">
+              <wp:posOffset>438150</wp:posOffset>
             </wp:positionV>
             <wp:extent cx="2476500" cy="742950"/>
             <wp:effectExtent b="0" l="0" r="0" t="0"/>
@@ -811,22 +868,29 @@
       <w:pPr>
         <w:pStyle w:val="Heading1"/>
         <w:contextualSpacing w:val="0"/>
-      </w:pPr>
-      <w:bookmarkStart w:colFirst="0" w:colLast="0" w:name="h.wjydqg4kbl2p" w:id="8"/>
-      <w:bookmarkEnd w:id="8"/>
-      <w:r>
-        <w:rPr>
-          <w:rtl w:val="0"/>
-        </w:rPr>
+        <w:jc w:val="center"/>
+      </w:pPr>
+      <w:bookmarkStart w:colFirst="0" w:colLast="0" w:name="h.t43nlidlnapc" w:id="10"/>
+      <w:bookmarkEnd w:id="10"/>
+      <w:r>
+        <w:rPr>
+          <w:rtl w:val="0"/>
+        </w:rPr>
+      </w:r>
+    </w:p>
+    <w:p>
+      <w:r>
+        <w:br w:type="page"/>
       </w:r>
     </w:p>
     <w:p>
       <w:pPr>
         <w:pStyle w:val="Heading1"/>
         <w:contextualSpacing w:val="0"/>
-      </w:pPr>
-      <w:bookmarkStart w:colFirst="0" w:colLast="0" w:name="h.6pppekv9dt31" w:id="9"/>
-      <w:bookmarkEnd w:id="9"/>
+        <w:jc w:val="center"/>
+      </w:pPr>
+      <w:bookmarkStart w:colFirst="0" w:colLast="0" w:name="h.4ws66izadx13" w:id="11"/>
+      <w:bookmarkEnd w:id="11"/>
       <w:r>
         <w:rPr>
           <w:rtl w:val="0"/>
@@ -839,8 +903,8 @@
         <w:contextualSpacing w:val="0"/>
         <w:jc w:val="center"/>
       </w:pPr>
-      <w:bookmarkStart w:colFirst="0" w:colLast="0" w:name="h.8eiaw7kii31a" w:id="10"/>
-      <w:bookmarkEnd w:id="10"/>
+      <w:bookmarkStart w:colFirst="0" w:colLast="0" w:name="h.8eiaw7kii31a" w:id="12"/>
+      <w:bookmarkEnd w:id="12"/>
       <w:r>
         <w:rPr>
           <w:rtl w:val="0"/>
@@ -857,6 +921,319 @@
           <w:rtl w:val="0"/>
         </w:rPr>
       </w:r>
+    </w:p>
+    <w:p>
+      <w:pPr>
+        <w:contextualSpacing w:val="0"/>
+      </w:pPr>
+      <w:r>
+        <w:rPr>
+          <w:rtl w:val="0"/>
+        </w:rPr>
+      </w:r>
+      <w:r>
+        <w:drawing>
+          <wp:anchor allowOverlap="1" behindDoc="0" distB="114300" distT="114300" distL="114300" distR="114300" hidden="0" layoutInCell="0" locked="0" relativeHeight="0" simplePos="0">
+            <wp:simplePos x="0" y="0"/>
+            <wp:positionH relativeFrom="margin">
+              <wp:posOffset>152400</wp:posOffset>
+            </wp:positionH>
+            <wp:positionV relativeFrom="paragraph">
+              <wp:posOffset>0</wp:posOffset>
+            </wp:positionV>
+            <wp:extent cx="1791799" cy="695325"/>
+            <wp:effectExtent b="0" l="0" r="0" t="0"/>
+            <wp:wrapSquare wrapText="bothSides" distB="114300" distT="114300" distL="114300" distR="114300"/>
+            <wp:docPr id="2" name="image05.png"/>
+            <a:graphic>
+              <a:graphicData uri="http://schemas.openxmlformats.org/drawingml/2006/picture">
+                <pic:pic>
+                  <pic:nvPicPr>
+                    <pic:cNvPr id="0" name="image05.png"/>
+                    <pic:cNvPicPr preferRelativeResize="0"/>
+                  </pic:nvPicPr>
+                  <pic:blipFill>
+                    <a:blip r:embed="rId19"/>
+                    <a:srcRect b="0" l="0" r="0" t="0"/>
+                    <a:stretch>
+                      <a:fillRect/>
+                    </a:stretch>
+                  </pic:blipFill>
+                  <pic:spPr>
+                    <a:xfrm>
+                      <a:off x="0" y="0"/>
+                      <a:ext cx="1791799" cy="695325"/>
+                    </a:xfrm>
+                    <a:prstGeom prst="rect"/>
+                    <a:ln/>
+                  </pic:spPr>
+                </pic:pic>
+              </a:graphicData>
+            </a:graphic>
+          </wp:anchor>
+        </w:drawing>
+      </w:r>
+    </w:p>
+    <w:p>
+      <w:pPr>
+        <w:contextualSpacing w:val="0"/>
+      </w:pPr>
+      <w:r>
+        <w:rPr>
+          <w:rtl w:val="0"/>
+        </w:rPr>
+      </w:r>
+      <w:r>
+        <w:drawing>
+          <wp:anchor allowOverlap="1" behindDoc="0" distB="114300" distT="114300" distL="114300" distR="114300" hidden="0" layoutInCell="0" locked="0" relativeHeight="0" simplePos="0">
+            <wp:simplePos x="0" y="0"/>
+            <wp:positionH relativeFrom="margin">
+              <wp:posOffset>3176588</wp:posOffset>
+            </wp:positionH>
+            <wp:positionV relativeFrom="paragraph">
+              <wp:posOffset>28575</wp:posOffset>
+            </wp:positionV>
+            <wp:extent cx="1955132" cy="285750"/>
+            <wp:effectExtent b="0" l="0" r="0" t="0"/>
+            <wp:wrapSquare wrapText="bothSides" distB="114300" distT="114300" distL="114300" distR="114300"/>
+            <wp:docPr id="9" name="image18.png"/>
+            <a:graphic>
+              <a:graphicData uri="http://schemas.openxmlformats.org/drawingml/2006/picture">
+                <pic:pic>
+                  <pic:nvPicPr>
+                    <pic:cNvPr id="0" name="image18.png"/>
+                    <pic:cNvPicPr preferRelativeResize="0"/>
+                  </pic:nvPicPr>
+                  <pic:blipFill>
+                    <a:blip r:embed="rId20"/>
+                    <a:srcRect b="0" l="0" r="0" t="0"/>
+                    <a:stretch>
+                      <a:fillRect/>
+                    </a:stretch>
+                  </pic:blipFill>
+                  <pic:spPr>
+                    <a:xfrm>
+                      <a:off x="0" y="0"/>
+                      <a:ext cx="1955132" cy="285750"/>
+                    </a:xfrm>
+                    <a:prstGeom prst="rect"/>
+                    <a:ln/>
+                  </pic:spPr>
+                </pic:pic>
+              </a:graphicData>
+            </a:graphic>
+          </wp:anchor>
+        </w:drawing>
+      </w:r>
+    </w:p>
+    <w:p>
+      <w:pPr>
+        <w:contextualSpacing w:val="0"/>
+      </w:pPr>
+      <w:r>
+        <w:rPr>
+          <w:rtl w:val="0"/>
+        </w:rPr>
+      </w:r>
+    </w:p>
+    <w:p>
+      <w:pPr>
+        <w:contextualSpacing w:val="0"/>
+      </w:pPr>
+      <w:r>
+        <w:rPr>
+          <w:rtl w:val="0"/>
+        </w:rPr>
+      </w:r>
+    </w:p>
+    <w:p>
+      <w:pPr>
+        <w:contextualSpacing w:val="0"/>
+      </w:pPr>
+      <w:r>
+        <w:rPr>
+          <w:rtl w:val="0"/>
+        </w:rPr>
+      </w:r>
+    </w:p>
+    <w:p>
+      <w:pPr>
+        <w:contextualSpacing w:val="0"/>
+      </w:pPr>
+      <w:r>
+        <w:rPr>
+          <w:rtl w:val="0"/>
+        </w:rPr>
+      </w:r>
+    </w:p>
+    <w:p>
+      <w:pPr>
+        <w:contextualSpacing w:val="0"/>
+      </w:pPr>
+      <w:r>
+        <w:rPr>
+          <w:rtl w:val="0"/>
+        </w:rPr>
+      </w:r>
+    </w:p>
+    <w:p>
+      <w:pPr>
+        <w:contextualSpacing w:val="0"/>
+      </w:pPr>
+      <w:r>
+        <w:rPr>
+          <w:rtl w:val="0"/>
+        </w:rPr>
+      </w:r>
+    </w:p>
+    <w:p>
+      <w:pPr>
+        <w:contextualSpacing w:val="0"/>
+      </w:pPr>
+      <w:r>
+        <w:rPr>
+          <w:rtl w:val="0"/>
+        </w:rPr>
+      </w:r>
+    </w:p>
+    <w:p>
+      <w:pPr>
+        <w:contextualSpacing w:val="0"/>
+      </w:pPr>
+      <w:r>
+        <w:rPr>
+          <w:rtl w:val="0"/>
+        </w:rPr>
+      </w:r>
+    </w:p>
+    <w:p>
+      <w:pPr>
+        <w:contextualSpacing w:val="0"/>
+      </w:pPr>
+      <w:r>
+        <w:rPr>
+          <w:rtl w:val="0"/>
+        </w:rPr>
+      </w:r>
+    </w:p>
+    <w:p>
+      <w:pPr>
+        <w:pStyle w:val="Heading1"/>
+        <w:contextualSpacing w:val="0"/>
+        <w:jc w:val="center"/>
+      </w:pPr>
+      <w:bookmarkStart w:colFirst="0" w:colLast="0" w:name="h.8lrziz3e76yd" w:id="13"/>
+      <w:bookmarkEnd w:id="13"/>
+      <w:r>
+        <w:rPr>
+          <w:rtl w:val="0"/>
+        </w:rPr>
+        <w:t xml:space="preserve">Gold Partners</w:t>
+      </w:r>
+    </w:p>
+    <w:p>
+      <w:pPr>
+        <w:contextualSpacing w:val="0"/>
+      </w:pPr>
+      <w:r>
+        <w:rPr>
+          <w:rtl w:val="0"/>
+        </w:rPr>
+      </w:r>
+      <w:r>
+        <w:drawing>
+          <wp:anchor allowOverlap="1" behindDoc="0" distB="114300" distT="114300" distL="114300" distR="114300" hidden="0" layoutInCell="0" locked="0" relativeHeight="0" simplePos="0">
+            <wp:simplePos x="0" y="0"/>
+            <wp:positionH relativeFrom="margin">
+              <wp:posOffset>4505325</wp:posOffset>
+            </wp:positionH>
+            <wp:positionV relativeFrom="paragraph">
+              <wp:posOffset>114300</wp:posOffset>
+            </wp:positionV>
+            <wp:extent cx="1323975" cy="514350"/>
+            <wp:effectExtent b="0" l="0" r="0" t="0"/>
+            <wp:wrapSquare wrapText="bothSides" distB="114300" distT="114300" distL="114300" distR="114300"/>
+            <wp:docPr id="6" name="image13.png"/>
+            <a:graphic>
+              <a:graphicData uri="http://schemas.openxmlformats.org/drawingml/2006/picture">
+                <pic:pic>
+                  <pic:nvPicPr>
+                    <pic:cNvPr id="0" name="image13.png"/>
+                    <pic:cNvPicPr preferRelativeResize="0"/>
+                  </pic:nvPicPr>
+                  <pic:blipFill>
+                    <a:blip r:embed="rId21"/>
+                    <a:srcRect b="0" l="0" r="0" t="0"/>
+                    <a:stretch>
+                      <a:fillRect/>
+                    </a:stretch>
+                  </pic:blipFill>
+                  <pic:spPr>
+                    <a:xfrm>
+                      <a:off x="0" y="0"/>
+                      <a:ext cx="1323975" cy="514350"/>
+                    </a:xfrm>
+                    <a:prstGeom prst="rect"/>
+                    <a:ln/>
+                  </pic:spPr>
+                </pic:pic>
+              </a:graphicData>
+            </a:graphic>
+          </wp:anchor>
+        </w:drawing>
+      </w:r>
+    </w:p>
+    <w:p>
+      <w:pPr>
+        <w:contextualSpacing w:val="0"/>
+      </w:pPr>
+      <w:r>
+        <w:rPr>
+          <w:rtl w:val="0"/>
+        </w:rPr>
+      </w:r>
+      <w:r>
+        <w:drawing>
+          <wp:anchor allowOverlap="1" behindDoc="0" distB="114300" distT="114300" distL="114300" distR="114300" hidden="0" layoutInCell="0" locked="0" relativeHeight="0" simplePos="0">
+            <wp:simplePos x="0" y="0"/>
+            <wp:positionH relativeFrom="margin">
+              <wp:posOffset>2195513</wp:posOffset>
+            </wp:positionH>
+            <wp:positionV relativeFrom="paragraph">
+              <wp:posOffset>76200</wp:posOffset>
+            </wp:positionV>
+            <wp:extent cx="1323975" cy="203688"/>
+            <wp:effectExtent b="0" l="0" r="0" t="0"/>
+            <wp:wrapSquare wrapText="bothSides" distB="114300" distT="114300" distL="114300" distR="114300"/>
+            <wp:docPr id="4" name="image11.png"/>
+            <a:graphic>
+              <a:graphicData uri="http://schemas.openxmlformats.org/drawingml/2006/picture">
+                <pic:pic>
+                  <pic:nvPicPr>
+                    <pic:cNvPr id="0" name="image11.png"/>
+                    <pic:cNvPicPr preferRelativeResize="0"/>
+                  </pic:nvPicPr>
+                  <pic:blipFill>
+                    <a:blip r:embed="rId22"/>
+                    <a:srcRect b="0" l="0" r="0" t="0"/>
+                    <a:stretch>
+                      <a:fillRect/>
+                    </a:stretch>
+                  </pic:blipFill>
+                  <pic:spPr>
+                    <a:xfrm>
+                      <a:off x="0" y="0"/>
+                      <a:ext cx="1323975" cy="203688"/>
+                    </a:xfrm>
+                    <a:prstGeom prst="rect"/>
+                    <a:ln/>
+                  </pic:spPr>
+                </pic:pic>
+              </a:graphicData>
+            </a:graphic>
+          </wp:anchor>
+        </w:drawing>
+      </w:r>
       <w:r>
         <w:drawing>
           <wp:anchor allowOverlap="1" behindDoc="0" distB="114300" distT="114300" distL="114300" distR="114300" hidden="0" layoutInCell="0" locked="0" relativeHeight="0" simplePos="0">
@@ -865,246 +1242,82 @@
               <wp:posOffset>-190499</wp:posOffset>
             </wp:positionH>
             <wp:positionV relativeFrom="paragraph">
-              <wp:posOffset>85725</wp:posOffset>
-            </wp:positionV>
-            <wp:extent cx="2476500" cy="962025"/>
+              <wp:posOffset>104775</wp:posOffset>
+            </wp:positionV>
+            <wp:extent cx="1365250" cy="204788"/>
             <wp:effectExtent b="0" l="0" r="0" t="0"/>
             <wp:wrapSquare wrapText="bothSides" distB="114300" distT="114300" distL="114300" distR="114300"/>
-            <wp:docPr id="2" name="image07.png"/>
-            <a:graphic>
-              <a:graphicData uri="http://schemas.openxmlformats.org/drawingml/2006/picture">
-                <pic:pic>
-                  <pic:nvPicPr>
-                    <pic:cNvPr id="0" name="image07.png"/>
-                    <pic:cNvPicPr preferRelativeResize="0"/>
-                  </pic:nvPicPr>
-                  <pic:blipFill>
-                    <a:blip r:embed="rId19"/>
-                    <a:srcRect b="0" l="0" r="0" t="0"/>
-                    <a:stretch>
-                      <a:fillRect/>
-                    </a:stretch>
-                  </pic:blipFill>
-                  <pic:spPr>
-                    <a:xfrm>
-                      <a:off x="0" y="0"/>
-                      <a:ext cx="2476500" cy="962025"/>
-                    </a:xfrm>
-                    <a:prstGeom prst="rect"/>
-                    <a:ln/>
-                  </pic:spPr>
-                </pic:pic>
-              </a:graphicData>
-            </a:graphic>
-          </wp:anchor>
-        </w:drawing>
-      </w:r>
-    </w:p>
-    <w:p>
-      <w:pPr>
-        <w:contextualSpacing w:val="0"/>
-      </w:pPr>
-      <w:r>
-        <w:rPr>
-          <w:rtl w:val="0"/>
-        </w:rPr>
-      </w:r>
-    </w:p>
-    <w:p>
-      <w:pPr>
-        <w:contextualSpacing w:val="0"/>
-      </w:pPr>
-      <w:r>
-        <w:rPr>
-          <w:rtl w:val="0"/>
-        </w:rPr>
-      </w:r>
-      <w:r>
-        <w:drawing>
-          <wp:anchor allowOverlap="1" behindDoc="0" distB="114300" distT="114300" distL="114300" distR="114300" hidden="0" layoutInCell="0" locked="0" relativeHeight="0" simplePos="0">
-            <wp:simplePos x="0" y="0"/>
-            <wp:positionH relativeFrom="margin">
-              <wp:posOffset>3238500</wp:posOffset>
-            </wp:positionH>
-            <wp:positionV relativeFrom="paragraph">
-              <wp:posOffset>4763</wp:posOffset>
-            </wp:positionV>
-            <wp:extent cx="2476500" cy="361950"/>
-            <wp:effectExtent b="0" l="0" r="0" t="0"/>
-            <wp:wrapSquare wrapText="bothSides" distB="114300" distT="114300" distL="114300" distR="114300"/>
-            <wp:docPr id="9" name="image25.png"/>
-            <a:graphic>
-              <a:graphicData uri="http://schemas.openxmlformats.org/drawingml/2006/picture">
-                <pic:pic>
-                  <pic:nvPicPr>
-                    <pic:cNvPr id="0" name="image25.png"/>
-                    <pic:cNvPicPr preferRelativeResize="0"/>
-                  </pic:nvPicPr>
-                  <pic:blipFill>
-                    <a:blip r:embed="rId20"/>
-                    <a:srcRect b="0" l="0" r="0" t="0"/>
-                    <a:stretch>
-                      <a:fillRect/>
-                    </a:stretch>
-                  </pic:blipFill>
-                  <pic:spPr>
-                    <a:xfrm>
-                      <a:off x="0" y="0"/>
-                      <a:ext cx="2476500" cy="361950"/>
-                    </a:xfrm>
-                    <a:prstGeom prst="rect"/>
-                    <a:ln/>
-                  </pic:spPr>
-                </pic:pic>
-              </a:graphicData>
-            </a:graphic>
-          </wp:anchor>
-        </w:drawing>
-      </w:r>
-    </w:p>
-    <w:p>
-      <w:pPr>
-        <w:contextualSpacing w:val="0"/>
-      </w:pPr>
-      <w:r>
-        <w:rPr>
-          <w:rtl w:val="0"/>
-        </w:rPr>
-      </w:r>
-    </w:p>
-    <w:p>
-      <w:pPr>
-        <w:contextualSpacing w:val="0"/>
-      </w:pPr>
-      <w:r>
-        <w:rPr>
-          <w:rtl w:val="0"/>
-        </w:rPr>
+            <wp:docPr id="7" name="image16.png"/>
+            <a:graphic>
+              <a:graphicData uri="http://schemas.openxmlformats.org/drawingml/2006/picture">
+                <pic:pic>
+                  <pic:nvPicPr>
+                    <pic:cNvPr id="0" name="image16.png"/>
+                    <pic:cNvPicPr preferRelativeResize="0"/>
+                  </pic:nvPicPr>
+                  <pic:blipFill>
+                    <a:blip r:embed="rId23"/>
+                    <a:srcRect b="0" l="0" r="0" t="0"/>
+                    <a:stretch>
+                      <a:fillRect/>
+                    </a:stretch>
+                  </pic:blipFill>
+                  <pic:spPr>
+                    <a:xfrm>
+                      <a:off x="0" y="0"/>
+                      <a:ext cx="1365250" cy="204788"/>
+                    </a:xfrm>
+                    <a:prstGeom prst="rect"/>
+                    <a:ln/>
+                  </pic:spPr>
+                </pic:pic>
+              </a:graphicData>
+            </a:graphic>
+          </wp:anchor>
+        </w:drawing>
       </w:r>
     </w:p>
     <w:p>
       <w:pPr>
         <w:pStyle w:val="Heading1"/>
         <w:contextualSpacing w:val="0"/>
+      </w:pPr>
+      <w:bookmarkStart w:colFirst="0" w:colLast="0" w:name="h.ebawshtsx6yh" w:id="14"/>
+      <w:bookmarkEnd w:id="14"/>
+      <w:r>
+        <w:rPr>
+          <w:rtl w:val="0"/>
+        </w:rPr>
+      </w:r>
+    </w:p>
+    <w:p>
+      <w:pPr>
+        <w:contextualSpacing w:val="0"/>
+      </w:pPr>
+      <w:r>
+        <w:rPr>
+          <w:rtl w:val="0"/>
+        </w:rPr>
+      </w:r>
+    </w:p>
+    <w:p>
+      <w:pPr>
+        <w:contextualSpacing w:val="0"/>
+      </w:pPr>
+      <w:r>
+        <w:rPr>
+          <w:rtl w:val="0"/>
+        </w:rPr>
+      </w:r>
+    </w:p>
+    <w:p>
+      <w:pPr>
+        <w:pStyle w:val="Heading1"/>
+        <w:contextualSpacing w:val="0"/>
         <w:jc w:val="center"/>
       </w:pPr>
-      <w:bookmarkStart w:colFirst="0" w:colLast="0" w:name="h.8lrziz3e76yd" w:id="11"/>
-      <w:bookmarkEnd w:id="11"/>
-      <w:r>
-        <w:rPr>
-          <w:rtl w:val="0"/>
-        </w:rPr>
-        <w:t xml:space="preserve">Gold Partners</w:t>
-      </w:r>
-    </w:p>
-    <w:p>
-      <w:pPr>
-        <w:contextualSpacing w:val="0"/>
-      </w:pPr>
-      <w:r>
-        <w:rPr>
-          <w:rtl w:val="0"/>
-        </w:rPr>
-      </w:r>
-      <w:r>
-        <w:drawing>
-          <wp:anchor allowOverlap="1" behindDoc="0" distB="114300" distT="114300" distL="114300" distR="114300" hidden="0" layoutInCell="0" locked="0" relativeHeight="0" simplePos="0">
-            <wp:simplePos x="0" y="0"/>
-            <wp:positionH relativeFrom="margin">
-              <wp:posOffset>2905125</wp:posOffset>
-            </wp:positionH>
-            <wp:positionV relativeFrom="paragraph">
-              <wp:posOffset>171450</wp:posOffset>
-            </wp:positionV>
-            <wp:extent cx="2476500" cy="381000"/>
-            <wp:effectExtent b="0" l="0" r="0" t="0"/>
-            <wp:wrapSquare wrapText="bothSides" distB="114300" distT="114300" distL="114300" distR="114300"/>
-            <wp:docPr id="4" name="image20.png"/>
-            <a:graphic>
-              <a:graphicData uri="http://schemas.openxmlformats.org/drawingml/2006/picture">
-                <pic:pic>
-                  <pic:nvPicPr>
-                    <pic:cNvPr id="0" name="image20.png"/>
-                    <pic:cNvPicPr preferRelativeResize="0"/>
-                  </pic:nvPicPr>
-                  <pic:blipFill>
-                    <a:blip r:embed="rId21"/>
-                    <a:srcRect b="0" l="0" r="0" t="0"/>
-                    <a:stretch>
-                      <a:fillRect/>
-                    </a:stretch>
-                  </pic:blipFill>
-                  <pic:spPr>
-                    <a:xfrm>
-                      <a:off x="0" y="0"/>
-                      <a:ext cx="2476500" cy="381000"/>
-                    </a:xfrm>
-                    <a:prstGeom prst="rect"/>
-                    <a:ln/>
-                  </pic:spPr>
-                </pic:pic>
-              </a:graphicData>
-            </a:graphic>
-          </wp:anchor>
-        </w:drawing>
-      </w:r>
-    </w:p>
-    <w:p>
-      <w:pPr>
-        <w:contextualSpacing w:val="0"/>
-      </w:pPr>
-      <w:r>
-        <w:rPr>
-          <w:rtl w:val="0"/>
-        </w:rPr>
-      </w:r>
-      <w:r>
-        <w:drawing>
-          <wp:anchor allowOverlap="1" behindDoc="0" distB="114300" distT="114300" distL="114300" distR="114300" hidden="0" layoutInCell="0" locked="0" relativeHeight="0" simplePos="0">
-            <wp:simplePos x="0" y="0"/>
-            <wp:positionH relativeFrom="margin">
-              <wp:posOffset>-190499</wp:posOffset>
-            </wp:positionH>
-            <wp:positionV relativeFrom="paragraph">
-              <wp:posOffset>28575</wp:posOffset>
-            </wp:positionV>
-            <wp:extent cx="2476500" cy="371475"/>
-            <wp:effectExtent b="0" l="0" r="0" t="0"/>
-            <wp:wrapSquare wrapText="bothSides" distB="114300" distT="114300" distL="114300" distR="114300"/>
-            <wp:docPr id="7" name="image23.png"/>
-            <a:graphic>
-              <a:graphicData uri="http://schemas.openxmlformats.org/drawingml/2006/picture">
-                <pic:pic>
-                  <pic:nvPicPr>
-                    <pic:cNvPr id="0" name="image23.png"/>
-                    <pic:cNvPicPr preferRelativeResize="0"/>
-                  </pic:nvPicPr>
-                  <pic:blipFill>
-                    <a:blip r:embed="rId22"/>
-                    <a:srcRect b="0" l="0" r="0" t="0"/>
-                    <a:stretch>
-                      <a:fillRect/>
-                    </a:stretch>
-                  </pic:blipFill>
-                  <pic:spPr>
-                    <a:xfrm>
-                      <a:off x="0" y="0"/>
-                      <a:ext cx="2476500" cy="371475"/>
-                    </a:xfrm>
-                    <a:prstGeom prst="rect"/>
-                    <a:ln/>
-                  </pic:spPr>
-                </pic:pic>
-              </a:graphicData>
-            </a:graphic>
-          </wp:anchor>
-        </w:drawing>
-      </w:r>
-    </w:p>
-    <w:p>
-      <w:pPr>
-        <w:contextualSpacing w:val="0"/>
-      </w:pPr>
+      <w:bookmarkStart w:colFirst="0" w:colLast="0" w:name="h.ibqrpk2iyir8" w:id="15"/>
+      <w:bookmarkEnd w:id="15"/>
       <w:r>
         <w:rPr>
           <w:rtl w:val="0"/>
@@ -1115,101 +1328,10 @@
       <w:pPr>
         <w:pStyle w:val="Heading1"/>
         <w:contextualSpacing w:val="0"/>
-      </w:pPr>
-      <w:bookmarkStart w:colFirst="0" w:colLast="0" w:name="h.ibj3gi9g2h8i" w:id="12"/>
-      <w:bookmarkEnd w:id="12"/>
-      <w:r>
-        <w:rPr>
-          <w:rtl w:val="0"/>
-        </w:rPr>
-      </w:r>
-      <w:r>
-        <w:drawing>
-          <wp:anchor allowOverlap="1" behindDoc="0" distB="114300" distT="114300" distL="114300" distR="114300" hidden="0" layoutInCell="0" locked="0" relativeHeight="0" simplePos="0">
-            <wp:simplePos x="0" y="0"/>
-            <wp:positionH relativeFrom="margin">
-              <wp:posOffset>-190499</wp:posOffset>
-            </wp:positionH>
-            <wp:positionV relativeFrom="paragraph">
-              <wp:posOffset>371475</wp:posOffset>
-            </wp:positionV>
-            <wp:extent cx="2476500" cy="971550"/>
-            <wp:effectExtent b="0" l="0" r="0" t="0"/>
-            <wp:wrapSquare wrapText="bothSides" distB="114300" distT="114300" distL="114300" distR="114300"/>
-            <wp:docPr id="6" name="image22.png"/>
-            <a:graphic>
-              <a:graphicData uri="http://schemas.openxmlformats.org/drawingml/2006/picture">
-                <pic:pic>
-                  <pic:nvPicPr>
-                    <pic:cNvPr id="0" name="image22.png"/>
-                    <pic:cNvPicPr preferRelativeResize="0"/>
-                  </pic:nvPicPr>
-                  <pic:blipFill>
-                    <a:blip r:embed="rId23"/>
-                    <a:srcRect b="0" l="0" r="0" t="0"/>
-                    <a:stretch>
-                      <a:fillRect/>
-                    </a:stretch>
-                  </pic:blipFill>
-                  <pic:spPr>
-                    <a:xfrm>
-                      <a:off x="0" y="0"/>
-                      <a:ext cx="2476500" cy="971550"/>
-                    </a:xfrm>
-                    <a:prstGeom prst="rect"/>
-                    <a:ln/>
-                  </pic:spPr>
-                </pic:pic>
-              </a:graphicData>
-            </a:graphic>
-          </wp:anchor>
-        </w:drawing>
-      </w:r>
-    </w:p>
-    <w:p>
-      <w:pPr>
-        <w:pStyle w:val="Heading1"/>
-        <w:contextualSpacing w:val="0"/>
-      </w:pPr>
-      <w:bookmarkStart w:colFirst="0" w:colLast="0" w:name="h.ebawshtsx6yh" w:id="13"/>
-      <w:bookmarkEnd w:id="13"/>
-      <w:r>
-        <w:rPr>
-          <w:rtl w:val="0"/>
-        </w:rPr>
-      </w:r>
-    </w:p>
-    <w:p>
-      <w:pPr>
-        <w:pStyle w:val="Heading1"/>
-        <w:contextualSpacing w:val="0"/>
-      </w:pPr>
-      <w:bookmarkStart w:colFirst="0" w:colLast="0" w:name="h.x1y7rcz605hb" w:id="14"/>
-      <w:bookmarkEnd w:id="14"/>
-      <w:r>
-        <w:rPr>
-          <w:rtl w:val="0"/>
-        </w:rPr>
-      </w:r>
-    </w:p>
-    <w:p>
-      <w:pPr>
-        <w:contextualSpacing w:val="0"/>
-      </w:pPr>
-      <w:r>
-        <w:rPr>
-          <w:rtl w:val="0"/>
-        </w:rPr>
-      </w:r>
-    </w:p>
-    <w:p>
-      <w:pPr>
-        <w:pStyle w:val="Heading1"/>
-        <w:contextualSpacing w:val="0"/>
         <w:jc w:val="center"/>
       </w:pPr>
-      <w:bookmarkStart w:colFirst="0" w:colLast="0" w:name="h.yb5wcrlo53eh" w:id="15"/>
-      <w:bookmarkEnd w:id="15"/>
+      <w:bookmarkStart w:colFirst="0" w:colLast="0" w:name="h.yb5wcrlo53eh" w:id="16"/>
+      <w:bookmarkEnd w:id="16"/>
       <w:r>
         <w:rPr>
           <w:rtl w:val="0"/>
@@ -1230,6 +1352,17 @@
     <w:p>
       <w:pPr>
         <w:contextualSpacing w:val="0"/>
+      </w:pPr>
+      <w:r>
+        <w:rPr>
+          <w:rtl w:val="0"/>
+        </w:rPr>
+      </w:r>
+    </w:p>
+    <w:p>
+      <w:pPr>
+        <w:contextualSpacing w:val="0"/>
+        <w:jc w:val="center"/>
       </w:pPr>
       <w:r>
         <w:rPr>

</xml_diff>